<commit_message>
updated md and ran script
</commit_message>
<xml_diff>
--- a/201paper.docx
+++ b/201paper.docx
@@ -523,6 +523,33 @@
         </w:numPr>
       </w:pPr>
       <w:r>
+        <w:rPr>
+          <w:b/>
+        </w:rPr>
+        <w:t xml:space="preserve">Digital Photos:</w:t>
+      </w:r>
+      <w:r>
+        <w:t xml:space="preserve"> </w:t>
+      </w:r>
+      <w:r>
+        <w:t xml:space="preserve">I have managed to consolidate my plethora of digital photos into one primary location:</w:t>
+      </w:r>
+      <w:r>
+        <w:t xml:space="preserve"> </w:t>
+      </w:r>
+      <w:r>
+        <w:rPr>
+          <w:b/>
+        </w:rPr>
+        <w:t xml:space="preserve">Amazon Photo</w:t>
+      </w:r>
+      <w:r>
+        <w:t xml:space="preserve">. With Amazon Prime I have unlimited photo storage which has enabled me to add all of my old digital photos (going back to 2007) and continually add all of the photos I take on my IPhone. The app on my phone is actually set up to automatically photos as I take them so I have to do very little to keep this transfer of information going. The app also organizes all of my pictures by date, separating them into separate months for me. When my IPhone gets upset with me for taking up too much room in storage I can simply delete them knowing that a copy is automatically saved in Amazon Photo.</w:t>
+      </w:r>
+      <w:r>
+        <w:t xml:space="preserve"> </w:t>
+      </w:r>
+      <w:r>
         <w:drawing>
           <wp:inline>
             <wp:extent cx="2374900" cy="4216400"/>
@@ -564,34 +591,20 @@
           </wp:inline>
         </w:drawing>
       </w:r>
-      <w:r>
-        <w:rPr>
-          <w:b/>
-        </w:rPr>
-        <w:t xml:space="preserve">Digital Photos:</w:t>
-      </w:r>
-      <w:r>
-        <w:t xml:space="preserve"> </w:t>
-      </w:r>
-      <w:r>
-        <w:t xml:space="preserve">I have managed to consolidate my plethora of digital photos into one primary location:</w:t>
-      </w:r>
-      <w:r>
-        <w:t xml:space="preserve"> </w:t>
-      </w:r>
-      <w:r>
-        <w:rPr>
-          <w:b/>
-        </w:rPr>
-        <w:t xml:space="preserve">Amazon Photo</w:t>
-      </w:r>
-      <w:r>
-        <w:t xml:space="preserve">. With Amazon Prime I have unlimited photo storage which has enabled me to add all of my old digital photos (going back to 2007) and continually add all of the photos I take on my IPhone. The app on my phone is actually set up to automatically photos as I take them so I have to do very little to keep this transfer of information going. The app also organizes all of my pictures by date, separating them into separate months for me. When my IPhone gets upset with me for taking up too much room in storage I can simply delete them knowing that a copy is automatically saved in Amazon Photo.</w:t>
-      </w:r>
-    </w:p>
-    <w:p>
-      <w:pPr>
-        <w:pStyle w:val="FirstParagraph"/>
+    </w:p>
+    <w:p>
+      <w:r>
+        <w:pict>
+          <v:rect style="width:0;height:1.5pt" o:hralign="center" o:hrstd="t" o:hr="t"/>
+        </w:pict>
+      </w:r>
+    </w:p>
+    <w:p>
+      <w:pPr>
+        <w:numPr>
+          <w:numId w:val="1006"/>
+          <w:ilvl w:val="0"/>
+        </w:numPr>
       </w:pPr>
       <w:r>
         <w:rPr>
@@ -746,67 +759,35 @@
       </w:pPr>
       <w:r>
         <w:rPr>
+          <w:i/>
           <w:b/>
         </w:rPr>
-        <w:t xml:space="preserve">What percentage of the stuff in your physical space (desk, apartment, etc.)</w:t>
-      </w:r>
+        <w:t xml:space="preserve">What percentage of the stuff in your physical space (desk, apartment, etc.) and your digital space (laptop, home directory on the network, Google space, etc.) is school-related?</w:t>
+      </w:r>
+    </w:p>
+    <w:p>
+      <w:pPr>
+        <w:pStyle w:val="BodyText"/>
+      </w:pPr>
+      <w:r>
+        <w:t xml:space="preserve">At this point in the semester I can easily assert that the majority of time spent on my laptop, the hours of internet/data usage, and the items saved on my OneDrive are 98% school-related. When I have time here or there to defrag I may spend some time using the internet in a leisurely fashion but that is not a common occurrence in life at this point.</w:t>
+      </w:r>
+    </w:p>
+    <w:p>
+      <w:pPr>
+        <w:pStyle w:val="BodyText"/>
+      </w:pPr>
+      <w:r>
+        <w:t xml:space="preserve">I could make a stretch and say that everything in my dorm room is school-related because it is only in my dorm room to enable me to live on campus and attend college. In actuality, I have a desk both at my dorm room and at home in my apartment for studying purposes in addition to storage areas and supplies. Because I do have an apartment and a dorm room, the amount of space used for school-related materials is probably only about 10%, but the majority of my time in my dorm or apartment is spent using that 10%.</w:t>
+      </w:r>
+    </w:p>
+    <w:p>
+      <w:pPr>
+        <w:pStyle w:val="BodyText"/>
+      </w:pPr>
       <w:r>
         <w:rPr>
-          <w:b/>
-        </w:rPr>
-        <w:t xml:space="preserve"> </w:t>
-      </w:r>
-    </w:p>
-    <w:p>
-      <w:pPr>
-        <w:pStyle w:val="BodyText"/>
-      </w:pPr>
-      <w:r>
-        <w:rPr>
-          <w:b/>
-        </w:rPr>
-        <w:t xml:space="preserve">and your digital space (laptop, home directory on the network, Google space, etc.)</w:t>
-      </w:r>
-      <w:r>
-        <w:rPr>
-          <w:b/>
-        </w:rPr>
-        <w:t xml:space="preserve"> </w:t>
-      </w:r>
-    </w:p>
-    <w:p>
-      <w:pPr>
-        <w:pStyle w:val="BodyText"/>
-      </w:pPr>
-      <w:r>
-        <w:rPr>
-          <w:b/>
-        </w:rPr>
-        <w:t xml:space="preserve">is school-related?</w:t>
-      </w:r>
-    </w:p>
-    <w:p>
-      <w:pPr>
-        <w:pStyle w:val="BodyText"/>
-      </w:pPr>
-      <w:r>
-        <w:t xml:space="preserve">At this point in the semester I can easily assert that the majority of time spent on my laptop, the hours of internet/data usage, and the items saved on my OneDrive are 98% school-related. When I have time here or there to defrag I may spend some time using the internet in a leisurely fashion but that is not a common occurrence in life at this point.</w:t>
-      </w:r>
-    </w:p>
-    <w:p>
-      <w:pPr>
-        <w:pStyle w:val="BodyText"/>
-      </w:pPr>
-      <w:r>
-        <w:t xml:space="preserve">I could make a stretch and say that everything in my dorm room is school-related because it is only in my dorm room to enable me to live on campus and attend college. In actuality, I have a desk both at my dorm room and at home in my apartment for studying purposes in addition to storage areas and supplies. Because I do have an apartment and a dorm room, the amount of space used for school-related materials is probably only about 10%, but the majority of my time in my dorm or apartment is spent using that 10%.</w:t>
-      </w:r>
-    </w:p>
-    <w:p>
-      <w:pPr>
-        <w:pStyle w:val="BodyText"/>
-      </w:pPr>
-      <w:r>
-        <w:rPr>
+          <w:i/>
           <w:b/>
         </w:rPr>
         <w:t xml:space="preserve">What do you like best about your organizational structure and what do you find most challenging?</w:t>
@@ -849,9 +830,12 @@
           <w:p>
             <w:pPr>
               <w:pStyle w:val="Compact"/>
-              <w:jc w:val="left"/>
+              <w:jc w:val="center"/>
             </w:pPr>
             <w:r>
+              <w:rPr>
+                <w:b/>
+              </w:rPr>
               <w:t xml:space="preserve">Class</w:t>
             </w:r>
           </w:p>
@@ -869,24 +853,10 @@
               <w:jc w:val="center"/>
             </w:pPr>
             <w:r>
-              <w:t xml:space="preserve">Day</w:t>
-            </w:r>
-          </w:p>
-        </w:tc>
-        <w:tc>
-          <w:tcPr>
-            <w:tcBorders>
-              <w:bottom w:val="single"/>
-            </w:tcBorders>
-            <w:vAlign w:val="bottom"/>
-          </w:tcPr>
-          <w:p>
-            <w:pPr>
-              <w:pStyle w:val="Compact"/>
-              <w:jc w:val="right"/>
-            </w:pPr>
-            <w:r>
-              <w:t xml:space="preserve">Time</w:t>
+              <w:rPr>
+                <w:b/>
+              </w:rPr>
+              <w:t xml:space="preserve">Meeting Days</w:t>
             </w:r>
           </w:p>
         </w:tc>
@@ -896,34 +866,10 @@
           <w:p>
             <w:pPr>
               <w:pStyle w:val="Compact"/>
-              <w:jc w:val="left"/>
-            </w:pPr>
-            <w:r>
-              <w:t xml:space="preserve">Global Studies M/W/F</w:t>
-            </w:r>
-          </w:p>
-        </w:tc>
-        <w:tc>
-          <w:p>
-            <w:pPr>
-              <w:pStyle w:val="Compact"/>
               <w:jc w:val="center"/>
             </w:pPr>
             <w:r>
-              <w:t xml:space="preserve">10:10-11:00a.m.</w:t>
-            </w:r>
-          </w:p>
-        </w:tc>
-      </w:tr>
-      <w:tr>
-        <w:tc>
-          <w:p>
-            <w:pPr>
-              <w:pStyle w:val="Compact"/>
-              <w:jc w:val="left"/>
-            </w:pPr>
-            <w:r>
-              <w:t xml:space="preserve">Tools for Information Literacy</w:t>
+              <w:t xml:space="preserve">INLS 161</w:t>
             </w:r>
           </w:p>
         </w:tc>
@@ -938,27 +884,16 @@
             </w:r>
           </w:p>
         </w:tc>
-        <w:tc>
-          <w:p>
-            <w:pPr>
-              <w:pStyle w:val="Compact"/>
-              <w:jc w:val="right"/>
-            </w:pPr>
-            <w:r>
-              <w:t xml:space="preserve">3:35-4:50 p.m.</w:t>
-            </w:r>
-          </w:p>
-        </w:tc>
       </w:tr>
       <w:tr>
         <w:tc>
           <w:p>
             <w:pPr>
               <w:pStyle w:val="Compact"/>
-              <w:jc w:val="left"/>
+              <w:jc w:val="center"/>
             </w:pPr>
             <w:r>
-              <w:t xml:space="preserve">col 3 is</w:t>
+              <w:t xml:space="preserve">INLS 201</w:t>
             </w:r>
           </w:p>
         </w:tc>
@@ -969,7 +904,20 @@
               <w:jc w:val="center"/>
             </w:pPr>
             <w:r>
-              <w:t xml:space="preserve">right-aligned</w:t>
+              <w:t xml:space="preserve">T/TH</w:t>
+            </w:r>
+          </w:p>
+        </w:tc>
+      </w:tr>
+      <w:tr>
+        <w:tc>
+          <w:p>
+            <w:pPr>
+              <w:pStyle w:val="Compact"/>
+              <w:jc w:val="center"/>
+            </w:pPr>
+            <w:r>
+              <w:t xml:space="preserve">INLS 202</w:t>
             </w:r>
           </w:p>
         </w:tc>
@@ -977,10 +925,58 @@
           <w:p>
             <w:pPr>
               <w:pStyle w:val="Compact"/>
-              <w:jc w:val="right"/>
+              <w:jc w:val="center"/>
             </w:pPr>
             <w:r>
-              <w:t xml:space="preserve">$1</w:t>
+              <w:t xml:space="preserve">T/TH</w:t>
+            </w:r>
+          </w:p>
+        </w:tc>
+      </w:tr>
+      <w:tr>
+        <w:tc>
+          <w:p>
+            <w:pPr>
+              <w:pStyle w:val="Compact"/>
+              <w:jc w:val="center"/>
+            </w:pPr>
+            <w:r>
+              <w:t xml:space="preserve">COMP 110</w:t>
+            </w:r>
+          </w:p>
+        </w:tc>
+        <w:tc>
+          <w:p>
+            <w:pPr>
+              <w:pStyle w:val="Compact"/>
+              <w:jc w:val="center"/>
+            </w:pPr>
+            <w:r>
+              <w:t xml:space="preserve">T/TH</w:t>
+            </w:r>
+          </w:p>
+        </w:tc>
+      </w:tr>
+      <w:tr>
+        <w:tc>
+          <w:p>
+            <w:pPr>
+              <w:pStyle w:val="Compact"/>
+              <w:jc w:val="center"/>
+            </w:pPr>
+            <w:r>
+              <w:t xml:space="preserve">GLBL 201</w:t>
+            </w:r>
+          </w:p>
+        </w:tc>
+        <w:tc>
+          <w:p>
+            <w:pPr>
+              <w:pStyle w:val="Compact"/>
+              <w:jc w:val="center"/>
+            </w:pPr>
+            <w:r>
+              <w:t xml:space="preserve">M/W</w:t>
             </w:r>
           </w:p>
         </w:tc>
@@ -1094,7 +1090,7 @@
     </w:lvl>
   </w:abstractNum>
   <w:abstractNum w:abstractNumId="990">
-    <w:nsid w:val="15f71abe"/>
+    <w:nsid w:val="ead8cfcc"/>
     <w:multiLevelType w:val="multilevel"/>
     <w:lvl w:ilvl="0">
       <w:numFmt w:val="bullet"/>
@@ -1175,7 +1171,7 @@
     </w:lvl>
   </w:abstractNum>
   <w:abstractNum w:abstractNumId="991">
-    <w:nsid w:val="67ef0212"/>
+    <w:nsid w:val="5c0539f7"/>
     <w:multiLevelType w:val="multilevel"/>
     <w:lvl w:ilvl="0">
       <w:numFmt w:val="bullet"/>

</xml_diff>